<commit_message>
potential propert pdf ,csv
</commit_message>
<xml_diff>
--- a/zoy-admin-server/src/main/resources/templates/potentialPropertyReport.docx
+++ b/zoy-admin-server/src/main/resources/templates/potentialPropertyReport.docx
@@ -1,12 +1,12 @@
 
 <file path=word/document.xml><?xml version="1.0" encoding="utf-8"?>
-<w:document xmlns:wpc="http://schemas.microsoft.com/office/word/2010/wordprocessingCanvas" xmlns:cx="http://schemas.microsoft.com/office/drawing/2014/chartex" xmlns:mc="http://schemas.openxmlformats.org/markup-compatibility/2006" xmlns:o="urn:schemas-microsoft-com:office:office" xmlns:r="http://schemas.openxmlformats.org/officeDocument/2006/relationships" xmlns:m="http://schemas.openxmlformats.org/officeDocument/2006/math" xmlns:v="urn:schemas-microsoft-com:vml" xmlns:wp14="http://schemas.microsoft.com/office/word/2010/wordprocessingDrawing" xmlns:wp="http://schemas.openxmlformats.org/drawingml/2006/wordprocessingDrawing" xmlns:w10="urn:schemas-microsoft-com:office:word" xmlns:w="http://schemas.openxmlformats.org/wordprocessingml/2006/main" xmlns:w14="http://schemas.microsoft.com/office/word/2010/wordml" xmlns:w15="http://schemas.microsoft.com/office/word/2012/wordml" xmlns:w16se="http://schemas.microsoft.com/office/word/2015/wordml/symex" xmlns:wpg="http://schemas.microsoft.com/office/word/2010/wordprocessingGroup" xmlns:wpi="http://schemas.microsoft.com/office/word/2010/wordprocessingInk" xmlns:wne="http://schemas.microsoft.com/office/word/2006/wordml" xmlns:wps="http://schemas.microsoft.com/office/word/2010/wordprocessingShape" mc:Ignorable="w14 w15 w16se wp14">
+<w:document xmlns:wpc="http://schemas.microsoft.com/office/word/2010/wordprocessingCanvas" xmlns:cx="http://schemas.microsoft.com/office/drawing/2014/chartex" xmlns:cx1="http://schemas.microsoft.com/office/drawing/2015/9/8/chartex" xmlns:mc="http://schemas.openxmlformats.org/markup-compatibility/2006" xmlns:o="urn:schemas-microsoft-com:office:office" xmlns:r="http://schemas.openxmlformats.org/officeDocument/2006/relationships" xmlns:m="http://schemas.openxmlformats.org/officeDocument/2006/math" xmlns:v="urn:schemas-microsoft-com:vml" xmlns:wp14="http://schemas.microsoft.com/office/word/2010/wordprocessingDrawing" xmlns:wp="http://schemas.openxmlformats.org/drawingml/2006/wordprocessingDrawing" xmlns:w10="urn:schemas-microsoft-com:office:word" xmlns:w="http://schemas.openxmlformats.org/wordprocessingml/2006/main" xmlns:w14="http://schemas.microsoft.com/office/word/2010/wordml" xmlns:w15="http://schemas.microsoft.com/office/word/2012/wordml" xmlns:w16se="http://schemas.microsoft.com/office/word/2015/wordml/symex" xmlns:wpg="http://schemas.microsoft.com/office/word/2010/wordprocessingGroup" xmlns:wpi="http://schemas.microsoft.com/office/word/2010/wordprocessingInk" xmlns:wne="http://schemas.microsoft.com/office/word/2006/wordml" xmlns:wps="http://schemas.microsoft.com/office/word/2010/wordprocessingShape" mc:Ignorable="w14 w15 w16se wp14">
   <w:body>
     <w:tbl>
       <w:tblPr>
         <w:tblStyle w:val="TableGrid"/>
-        <w:tblpPr w:leftFromText="180" w:rightFromText="180" w:vertAnchor="text" w:horzAnchor="margin" w:tblpXSpec="center" w:tblpY="281"/>
-        <w:tblW w:w="14459" w:type="dxa"/>
+        <w:tblpPr w:leftFromText="180" w:rightFromText="180" w:vertAnchor="text" w:horzAnchor="page" w:tblpX="271" w:tblpY="271"/>
+        <w:tblW w:w="16433" w:type="dxa"/>
         <w:tblLayout w:type="fixed"/>
         <w:tblLook w:val="04A0" w:firstRow="1" w:lastRow="0" w:firstColumn="1" w:lastColumn="0" w:noHBand="0" w:noVBand="1"/>
       </w:tblPr>
@@ -18,6 +18,8 @@
         <w:gridCol w:w="3271"/>
         <w:gridCol w:w="1701"/>
         <w:gridCol w:w="1837"/>
+        <w:gridCol w:w="987"/>
+        <w:gridCol w:w="987"/>
       </w:tblGrid>
       <w:tr>
         <w:tc>
@@ -239,6 +241,90 @@
                 <w:shd w:val="clear" w:color="auto" w:fill="FFFFFF"/>
               </w:rPr>
               <w:t>Expected Rent Per Month</w:t>
+            </w:r>
+          </w:p>
+        </w:tc>
+        <w:tc>
+          <w:tcPr>
+            <w:tcW w:w="987" w:type="dxa"/>
+          </w:tcPr>
+          <w:p>
+            <w:pPr>
+              <w:jc w:val="center"/>
+              <w:rPr>
+                <w:rFonts w:ascii="Consolas" w:hAnsi="Consolas"/>
+                <w:b/>
+                <w:color w:val="000000"/>
+                <w:sz w:val="18"/>
+                <w:szCs w:val="18"/>
+                <w:shd w:val="clear" w:color="auto" w:fill="FFFFFF"/>
+              </w:rPr>
+            </w:pPr>
+            <w:proofErr w:type="spellStart"/>
+            <w:r>
+              <w:rPr>
+                <w:rFonts w:ascii="Consolas" w:hAnsi="Consolas"/>
+                <w:b/>
+                <w:color w:val="000000"/>
+                <w:sz w:val="18"/>
+                <w:szCs w:val="18"/>
+                <w:shd w:val="clear" w:color="auto" w:fill="FFFFFF"/>
+              </w:rPr>
+              <w:t>Zoy</w:t>
+            </w:r>
+            <w:proofErr w:type="spellEnd"/>
+            <w:r>
+              <w:rPr>
+                <w:rFonts w:ascii="Consolas" w:hAnsi="Consolas"/>
+                <w:b/>
+                <w:color w:val="000000"/>
+                <w:sz w:val="18"/>
+                <w:szCs w:val="18"/>
+                <w:shd w:val="clear" w:color="auto" w:fill="FFFFFF"/>
+              </w:rPr>
+              <w:t xml:space="preserve"> share%</w:t>
+            </w:r>
+          </w:p>
+        </w:tc>
+        <w:tc>
+          <w:tcPr>
+            <w:tcW w:w="987" w:type="dxa"/>
+          </w:tcPr>
+          <w:p>
+            <w:pPr>
+              <w:jc w:val="center"/>
+              <w:rPr>
+                <w:rFonts w:ascii="Consolas" w:hAnsi="Consolas"/>
+                <w:b/>
+                <w:color w:val="000000"/>
+                <w:sz w:val="18"/>
+                <w:szCs w:val="18"/>
+                <w:shd w:val="clear" w:color="auto" w:fill="FFFFFF"/>
+              </w:rPr>
+            </w:pPr>
+            <w:proofErr w:type="spellStart"/>
+            <w:r>
+              <w:rPr>
+                <w:rFonts w:ascii="Consolas" w:hAnsi="Consolas"/>
+                <w:b/>
+                <w:color w:val="000000"/>
+                <w:sz w:val="18"/>
+                <w:szCs w:val="18"/>
+                <w:shd w:val="clear" w:color="auto" w:fill="FFFFFF"/>
+              </w:rPr>
+              <w:t>Zoy</w:t>
+            </w:r>
+            <w:proofErr w:type="spellEnd"/>
+            <w:r>
+              <w:rPr>
+                <w:rFonts w:ascii="Consolas" w:hAnsi="Consolas"/>
+                <w:b/>
+                <w:color w:val="000000"/>
+                <w:sz w:val="18"/>
+                <w:szCs w:val="18"/>
+                <w:shd w:val="clear" w:color="auto" w:fill="FFFFFF"/>
+              </w:rPr>
+              <w:t xml:space="preserve"> share Amount</w:t>
             </w:r>
           </w:p>
         </w:tc>
@@ -400,14 +486,7 @@
                 <w:sz w:val="12"/>
                 <w:szCs w:val="12"/>
               </w:rPr>
-              <w:t>${</w:t>
-            </w:r>
-            <w:r>
-              <w:rPr>
-                <w:sz w:val="12"/>
-                <w:szCs w:val="12"/>
-              </w:rPr>
-              <w:t>email</w:t>
+              <w:t>${email</w:t>
             </w:r>
             <w:r>
               <w:rPr>
@@ -436,14 +515,7 @@
                 <w:sz w:val="12"/>
                 <w:szCs w:val="12"/>
               </w:rPr>
-              <w:t>${</w:t>
-            </w:r>
-            <w:r>
-              <w:rPr>
-                <w:sz w:val="12"/>
-                <w:szCs w:val="12"/>
-              </w:rPr>
-              <w:t>address</w:t>
+              <w:t>${address</w:t>
             </w:r>
             <w:r>
               <w:rPr>
@@ -519,6 +591,80 @@
                 <w:szCs w:val="12"/>
               </w:rPr>
               <w:t>rentPerMonth</w:t>
+            </w:r>
+            <w:proofErr w:type="spellEnd"/>
+            <w:r>
+              <w:rPr>
+                <w:sz w:val="12"/>
+                <w:szCs w:val="12"/>
+              </w:rPr>
+              <w:t>}</w:t>
+            </w:r>
+          </w:p>
+        </w:tc>
+        <w:tc>
+          <w:tcPr>
+            <w:tcW w:w="987" w:type="dxa"/>
+          </w:tcPr>
+          <w:p>
+            <w:pPr>
+              <w:jc w:val="center"/>
+              <w:rPr>
+                <w:sz w:val="12"/>
+                <w:szCs w:val="12"/>
+              </w:rPr>
+            </w:pPr>
+            <w:r>
+              <w:rPr>
+                <w:sz w:val="12"/>
+                <w:szCs w:val="12"/>
+              </w:rPr>
+              <w:t>${</w:t>
+            </w:r>
+            <w:proofErr w:type="spellStart"/>
+            <w:r>
+              <w:rPr>
+                <w:sz w:val="12"/>
+                <w:szCs w:val="12"/>
+              </w:rPr>
+              <w:t>zoyPer</w:t>
+            </w:r>
+            <w:proofErr w:type="spellEnd"/>
+            <w:r>
+              <w:rPr>
+                <w:sz w:val="12"/>
+                <w:szCs w:val="12"/>
+              </w:rPr>
+              <w:t>}</w:t>
+            </w:r>
+          </w:p>
+        </w:tc>
+        <w:tc>
+          <w:tcPr>
+            <w:tcW w:w="987" w:type="dxa"/>
+          </w:tcPr>
+          <w:p>
+            <w:pPr>
+              <w:jc w:val="center"/>
+              <w:rPr>
+                <w:sz w:val="12"/>
+                <w:szCs w:val="12"/>
+              </w:rPr>
+            </w:pPr>
+            <w:r>
+              <w:rPr>
+                <w:sz w:val="12"/>
+                <w:szCs w:val="12"/>
+              </w:rPr>
+              <w:t>${</w:t>
+            </w:r>
+            <w:proofErr w:type="spellStart"/>
+            <w:r>
+              <w:rPr>
+                <w:sz w:val="12"/>
+                <w:szCs w:val="12"/>
+              </w:rPr>
+              <w:t>zoyAmt</w:t>
             </w:r>
             <w:proofErr w:type="spellEnd"/>
             <w:r>
@@ -551,7 +697,7 @@
 </file>
 
 <file path=word/endnotes.xml><?xml version="1.0" encoding="utf-8"?>
-<w:endnotes xmlns:wpc="http://schemas.microsoft.com/office/word/2010/wordprocessingCanvas" xmlns:cx="http://schemas.microsoft.com/office/drawing/2014/chartex" xmlns:mc="http://schemas.openxmlformats.org/markup-compatibility/2006" xmlns:o="urn:schemas-microsoft-com:office:office" xmlns:r="http://schemas.openxmlformats.org/officeDocument/2006/relationships" xmlns:m="http://schemas.openxmlformats.org/officeDocument/2006/math" xmlns:v="urn:schemas-microsoft-com:vml" xmlns:wp14="http://schemas.microsoft.com/office/word/2010/wordprocessingDrawing" xmlns:wp="http://schemas.openxmlformats.org/drawingml/2006/wordprocessingDrawing" xmlns:w10="urn:schemas-microsoft-com:office:word" xmlns:w="http://schemas.openxmlformats.org/wordprocessingml/2006/main" xmlns:w14="http://schemas.microsoft.com/office/word/2010/wordml" xmlns:w15="http://schemas.microsoft.com/office/word/2012/wordml" xmlns:w16se="http://schemas.microsoft.com/office/word/2015/wordml/symex" xmlns:wpg="http://schemas.microsoft.com/office/word/2010/wordprocessingGroup" xmlns:wpi="http://schemas.microsoft.com/office/word/2010/wordprocessingInk" xmlns:wne="http://schemas.microsoft.com/office/word/2006/wordml" xmlns:wps="http://schemas.microsoft.com/office/word/2010/wordprocessingShape" mc:Ignorable="w14 w15 w16se wp14">
+<w:endnotes xmlns:wpc="http://schemas.microsoft.com/office/word/2010/wordprocessingCanvas" xmlns:cx="http://schemas.microsoft.com/office/drawing/2014/chartex" xmlns:cx1="http://schemas.microsoft.com/office/drawing/2015/9/8/chartex" xmlns:mc="http://schemas.openxmlformats.org/markup-compatibility/2006" xmlns:o="urn:schemas-microsoft-com:office:office" xmlns:r="http://schemas.openxmlformats.org/officeDocument/2006/relationships" xmlns:m="http://schemas.openxmlformats.org/officeDocument/2006/math" xmlns:v="urn:schemas-microsoft-com:vml" xmlns:wp14="http://schemas.microsoft.com/office/word/2010/wordprocessingDrawing" xmlns:wp="http://schemas.openxmlformats.org/drawingml/2006/wordprocessingDrawing" xmlns:w10="urn:schemas-microsoft-com:office:word" xmlns:w="http://schemas.openxmlformats.org/wordprocessingml/2006/main" xmlns:w14="http://schemas.microsoft.com/office/word/2010/wordml" xmlns:w15="http://schemas.microsoft.com/office/word/2012/wordml" xmlns:w16se="http://schemas.microsoft.com/office/word/2015/wordml/symex" xmlns:wpg="http://schemas.microsoft.com/office/word/2010/wordprocessingGroup" xmlns:wpi="http://schemas.microsoft.com/office/word/2010/wordprocessingInk" xmlns:wne="http://schemas.microsoft.com/office/word/2006/wordml" xmlns:wps="http://schemas.microsoft.com/office/word/2010/wordprocessingShape" mc:Ignorable="w14 w15 w16se wp14">
   <w:endnote w:type="separator" w:id="-1">
     <w:p>
       <w:pPr>
@@ -576,7 +722,7 @@
 </file>
 
 <file path=word/footer1.xml><?xml version="1.0" encoding="utf-8"?>
-<w:ftr xmlns:wpc="http://schemas.microsoft.com/office/word/2010/wordprocessingCanvas" xmlns:cx="http://schemas.microsoft.com/office/drawing/2014/chartex" xmlns:mc="http://schemas.openxmlformats.org/markup-compatibility/2006" xmlns:o="urn:schemas-microsoft-com:office:office" xmlns:r="http://schemas.openxmlformats.org/officeDocument/2006/relationships" xmlns:m="http://schemas.openxmlformats.org/officeDocument/2006/math" xmlns:v="urn:schemas-microsoft-com:vml" xmlns:wp14="http://schemas.microsoft.com/office/word/2010/wordprocessingDrawing" xmlns:wp="http://schemas.openxmlformats.org/drawingml/2006/wordprocessingDrawing" xmlns:w10="urn:schemas-microsoft-com:office:word" xmlns:w="http://schemas.openxmlformats.org/wordprocessingml/2006/main" xmlns:w14="http://schemas.microsoft.com/office/word/2010/wordml" xmlns:w15="http://schemas.microsoft.com/office/word/2012/wordml" xmlns:w16se="http://schemas.microsoft.com/office/word/2015/wordml/symex" xmlns:wpg="http://schemas.microsoft.com/office/word/2010/wordprocessingGroup" xmlns:wpi="http://schemas.microsoft.com/office/word/2010/wordprocessingInk" xmlns:wne="http://schemas.microsoft.com/office/word/2006/wordml" xmlns:wps="http://schemas.microsoft.com/office/word/2010/wordprocessingShape" mc:Ignorable="w14 w15 w16se wp14">
+<w:ftr xmlns:wpc="http://schemas.microsoft.com/office/word/2010/wordprocessingCanvas" xmlns:cx="http://schemas.microsoft.com/office/drawing/2014/chartex" xmlns:cx1="http://schemas.microsoft.com/office/drawing/2015/9/8/chartex" xmlns:mc="http://schemas.openxmlformats.org/markup-compatibility/2006" xmlns:o="urn:schemas-microsoft-com:office:office" xmlns:r="http://schemas.openxmlformats.org/officeDocument/2006/relationships" xmlns:m="http://schemas.openxmlformats.org/officeDocument/2006/math" xmlns:v="urn:schemas-microsoft-com:vml" xmlns:wp14="http://schemas.microsoft.com/office/word/2010/wordprocessingDrawing" xmlns:wp="http://schemas.openxmlformats.org/drawingml/2006/wordprocessingDrawing" xmlns:w10="urn:schemas-microsoft-com:office:word" xmlns:w="http://schemas.openxmlformats.org/wordprocessingml/2006/main" xmlns:w14="http://schemas.microsoft.com/office/word/2010/wordml" xmlns:w15="http://schemas.microsoft.com/office/word/2012/wordml" xmlns:w16se="http://schemas.microsoft.com/office/word/2015/wordml/symex" xmlns:wpg="http://schemas.microsoft.com/office/word/2010/wordprocessingGroup" xmlns:wpi="http://schemas.microsoft.com/office/word/2010/wordprocessingInk" xmlns:wne="http://schemas.microsoft.com/office/word/2006/wordml" xmlns:wps="http://schemas.microsoft.com/office/word/2010/wordprocessingShape" mc:Ignorable="w14 w15 w16se wp14">
   <w:p>
     <w:pPr>
       <w:tabs>
@@ -730,7 +876,7 @@
 </file>
 
 <file path=word/footnotes.xml><?xml version="1.0" encoding="utf-8"?>
-<w:footnotes xmlns:wpc="http://schemas.microsoft.com/office/word/2010/wordprocessingCanvas" xmlns:cx="http://schemas.microsoft.com/office/drawing/2014/chartex" xmlns:mc="http://schemas.openxmlformats.org/markup-compatibility/2006" xmlns:o="urn:schemas-microsoft-com:office:office" xmlns:r="http://schemas.openxmlformats.org/officeDocument/2006/relationships" xmlns:m="http://schemas.openxmlformats.org/officeDocument/2006/math" xmlns:v="urn:schemas-microsoft-com:vml" xmlns:wp14="http://schemas.microsoft.com/office/word/2010/wordprocessingDrawing" xmlns:wp="http://schemas.openxmlformats.org/drawingml/2006/wordprocessingDrawing" xmlns:w10="urn:schemas-microsoft-com:office:word" xmlns:w="http://schemas.openxmlformats.org/wordprocessingml/2006/main" xmlns:w14="http://schemas.microsoft.com/office/word/2010/wordml" xmlns:w15="http://schemas.microsoft.com/office/word/2012/wordml" xmlns:w16se="http://schemas.microsoft.com/office/word/2015/wordml/symex" xmlns:wpg="http://schemas.microsoft.com/office/word/2010/wordprocessingGroup" xmlns:wpi="http://schemas.microsoft.com/office/word/2010/wordprocessingInk" xmlns:wne="http://schemas.microsoft.com/office/word/2006/wordml" xmlns:wps="http://schemas.microsoft.com/office/word/2010/wordprocessingShape" mc:Ignorable="w14 w15 w16se wp14">
+<w:footnotes xmlns:wpc="http://schemas.microsoft.com/office/word/2010/wordprocessingCanvas" xmlns:cx="http://schemas.microsoft.com/office/drawing/2014/chartex" xmlns:cx1="http://schemas.microsoft.com/office/drawing/2015/9/8/chartex" xmlns:mc="http://schemas.openxmlformats.org/markup-compatibility/2006" xmlns:o="urn:schemas-microsoft-com:office:office" xmlns:r="http://schemas.openxmlformats.org/officeDocument/2006/relationships" xmlns:m="http://schemas.openxmlformats.org/officeDocument/2006/math" xmlns:v="urn:schemas-microsoft-com:vml" xmlns:wp14="http://schemas.microsoft.com/office/word/2010/wordprocessingDrawing" xmlns:wp="http://schemas.openxmlformats.org/drawingml/2006/wordprocessingDrawing" xmlns:w10="urn:schemas-microsoft-com:office:word" xmlns:w="http://schemas.openxmlformats.org/wordprocessingml/2006/main" xmlns:w14="http://schemas.microsoft.com/office/word/2010/wordml" xmlns:w15="http://schemas.microsoft.com/office/word/2012/wordml" xmlns:w16se="http://schemas.microsoft.com/office/word/2015/wordml/symex" xmlns:wpg="http://schemas.microsoft.com/office/word/2010/wordprocessingGroup" xmlns:wpi="http://schemas.microsoft.com/office/word/2010/wordprocessingInk" xmlns:wne="http://schemas.microsoft.com/office/word/2006/wordml" xmlns:wps="http://schemas.microsoft.com/office/word/2010/wordprocessingShape" mc:Ignorable="w14 w15 w16se wp14">
   <w:footnote w:type="separator" w:id="-1">
     <w:p>
       <w:pPr>
@@ -755,7 +901,7 @@
 </file>
 
 <file path=word/header1.xml><?xml version="1.0" encoding="utf-8"?>
-<w:hdr xmlns:wpc="http://schemas.microsoft.com/office/word/2010/wordprocessingCanvas" xmlns:cx="http://schemas.microsoft.com/office/drawing/2014/chartex" xmlns:mc="http://schemas.openxmlformats.org/markup-compatibility/2006" xmlns:o="urn:schemas-microsoft-com:office:office" xmlns:r="http://schemas.openxmlformats.org/officeDocument/2006/relationships" xmlns:m="http://schemas.openxmlformats.org/officeDocument/2006/math" xmlns:v="urn:schemas-microsoft-com:vml" xmlns:wp14="http://schemas.microsoft.com/office/word/2010/wordprocessingDrawing" xmlns:wp="http://schemas.openxmlformats.org/drawingml/2006/wordprocessingDrawing" xmlns:w10="urn:schemas-microsoft-com:office:word" xmlns:w="http://schemas.openxmlformats.org/wordprocessingml/2006/main" xmlns:w14="http://schemas.microsoft.com/office/word/2010/wordml" xmlns:w15="http://schemas.microsoft.com/office/word/2012/wordml" xmlns:w16se="http://schemas.microsoft.com/office/word/2015/wordml/symex" xmlns:wpg="http://schemas.microsoft.com/office/word/2010/wordprocessingGroup" xmlns:wpi="http://schemas.microsoft.com/office/word/2010/wordprocessingInk" xmlns:wne="http://schemas.microsoft.com/office/word/2006/wordml" xmlns:wps="http://schemas.microsoft.com/office/word/2010/wordprocessingShape" mc:Ignorable="w14 w15 w16se wp14">
+<w:hdr xmlns:wpc="http://schemas.microsoft.com/office/word/2010/wordprocessingCanvas" xmlns:cx="http://schemas.microsoft.com/office/drawing/2014/chartex" xmlns:cx1="http://schemas.microsoft.com/office/drawing/2015/9/8/chartex" xmlns:mc="http://schemas.openxmlformats.org/markup-compatibility/2006" xmlns:o="urn:schemas-microsoft-com:office:office" xmlns:r="http://schemas.openxmlformats.org/officeDocument/2006/relationships" xmlns:m="http://schemas.openxmlformats.org/officeDocument/2006/math" xmlns:v="urn:schemas-microsoft-com:vml" xmlns:wp14="http://schemas.microsoft.com/office/word/2010/wordprocessingDrawing" xmlns:wp="http://schemas.openxmlformats.org/drawingml/2006/wordprocessingDrawing" xmlns:w10="urn:schemas-microsoft-com:office:word" xmlns:w="http://schemas.openxmlformats.org/wordprocessingml/2006/main" xmlns:w14="http://schemas.microsoft.com/office/word/2010/wordml" xmlns:w15="http://schemas.microsoft.com/office/word/2012/wordml" xmlns:w16se="http://schemas.microsoft.com/office/word/2015/wordml/symex" xmlns:wpg="http://schemas.microsoft.com/office/word/2010/wordprocessingGroup" xmlns:wpi="http://schemas.microsoft.com/office/word/2010/wordprocessingInk" xmlns:wne="http://schemas.microsoft.com/office/word/2006/wordml" xmlns:wps="http://schemas.microsoft.com/office/word/2010/wordprocessingShape" mc:Ignorable="w14 w15 w16se wp14">
   <w:p>
     <w:pPr>
       <w:pStyle w:val="Header"/>
@@ -796,7 +942,7 @@
 </file>
 
 <file path=word/header2.xml><?xml version="1.0" encoding="utf-8"?>
-<w:hdr xmlns:wpc="http://schemas.microsoft.com/office/word/2010/wordprocessingCanvas" xmlns:cx="http://schemas.microsoft.com/office/drawing/2014/chartex" xmlns:mc="http://schemas.openxmlformats.org/markup-compatibility/2006" xmlns:o="urn:schemas-microsoft-com:office:office" xmlns:r="http://schemas.openxmlformats.org/officeDocument/2006/relationships" xmlns:m="http://schemas.openxmlformats.org/officeDocument/2006/math" xmlns:v="urn:schemas-microsoft-com:vml" xmlns:wp14="http://schemas.microsoft.com/office/word/2010/wordprocessingDrawing" xmlns:wp="http://schemas.openxmlformats.org/drawingml/2006/wordprocessingDrawing" xmlns:w10="urn:schemas-microsoft-com:office:word" xmlns:w="http://schemas.openxmlformats.org/wordprocessingml/2006/main" xmlns:w14="http://schemas.microsoft.com/office/word/2010/wordml" xmlns:w15="http://schemas.microsoft.com/office/word/2012/wordml" xmlns:w16se="http://schemas.microsoft.com/office/word/2015/wordml/symex" xmlns:wpg="http://schemas.microsoft.com/office/word/2010/wordprocessingGroup" xmlns:wpi="http://schemas.microsoft.com/office/word/2010/wordprocessingInk" xmlns:wne="http://schemas.microsoft.com/office/word/2006/wordml" xmlns:wps="http://schemas.microsoft.com/office/word/2010/wordprocessingShape" mc:Ignorable="w14 w15 w16se wp14">
+<w:hdr xmlns:wpc="http://schemas.microsoft.com/office/word/2010/wordprocessingCanvas" xmlns:cx="http://schemas.microsoft.com/office/drawing/2014/chartex" xmlns:cx1="http://schemas.microsoft.com/office/drawing/2015/9/8/chartex" xmlns:mc="http://schemas.openxmlformats.org/markup-compatibility/2006" xmlns:o="urn:schemas-microsoft-com:office:office" xmlns:r="http://schemas.openxmlformats.org/officeDocument/2006/relationships" xmlns:m="http://schemas.openxmlformats.org/officeDocument/2006/math" xmlns:v="urn:schemas-microsoft-com:vml" xmlns:wp14="http://schemas.microsoft.com/office/word/2010/wordprocessingDrawing" xmlns:wp="http://schemas.openxmlformats.org/drawingml/2006/wordprocessingDrawing" xmlns:w10="urn:schemas-microsoft-com:office:word" xmlns:w="http://schemas.openxmlformats.org/wordprocessingml/2006/main" xmlns:w14="http://schemas.microsoft.com/office/word/2010/wordml" xmlns:w15="http://schemas.microsoft.com/office/word/2012/wordml" xmlns:w16se="http://schemas.microsoft.com/office/word/2015/wordml/symex" xmlns:wpg="http://schemas.microsoft.com/office/word/2010/wordprocessingGroup" xmlns:wpi="http://schemas.microsoft.com/office/word/2010/wordprocessingInk" xmlns:wne="http://schemas.microsoft.com/office/word/2006/wordml" xmlns:wps="http://schemas.microsoft.com/office/word/2010/wordprocessingShape" mc:Ignorable="w14 w15 w16se wp14">
   <w:p>
     <w:pPr>
       <w:pStyle w:val="Header"/>
@@ -1021,7 +1167,7 @@
 </file>
 
 <file path=word/header3.xml><?xml version="1.0" encoding="utf-8"?>
-<w:hdr xmlns:wpc="http://schemas.microsoft.com/office/word/2010/wordprocessingCanvas" xmlns:cx="http://schemas.microsoft.com/office/drawing/2014/chartex" xmlns:mc="http://schemas.openxmlformats.org/markup-compatibility/2006" xmlns:o="urn:schemas-microsoft-com:office:office" xmlns:r="http://schemas.openxmlformats.org/officeDocument/2006/relationships" xmlns:m="http://schemas.openxmlformats.org/officeDocument/2006/math" xmlns:v="urn:schemas-microsoft-com:vml" xmlns:wp14="http://schemas.microsoft.com/office/word/2010/wordprocessingDrawing" xmlns:wp="http://schemas.openxmlformats.org/drawingml/2006/wordprocessingDrawing" xmlns:w10="urn:schemas-microsoft-com:office:word" xmlns:w="http://schemas.openxmlformats.org/wordprocessingml/2006/main" xmlns:w14="http://schemas.microsoft.com/office/word/2010/wordml" xmlns:w15="http://schemas.microsoft.com/office/word/2012/wordml" xmlns:w16se="http://schemas.microsoft.com/office/word/2015/wordml/symex" xmlns:wpg="http://schemas.microsoft.com/office/word/2010/wordprocessingGroup" xmlns:wpi="http://schemas.microsoft.com/office/word/2010/wordprocessingInk" xmlns:wne="http://schemas.microsoft.com/office/word/2006/wordml" xmlns:wps="http://schemas.microsoft.com/office/word/2010/wordprocessingShape" mc:Ignorable="w14 w15 w16se wp14">
+<w:hdr xmlns:wpc="http://schemas.microsoft.com/office/word/2010/wordprocessingCanvas" xmlns:cx="http://schemas.microsoft.com/office/drawing/2014/chartex" xmlns:cx1="http://schemas.microsoft.com/office/drawing/2015/9/8/chartex" xmlns:mc="http://schemas.openxmlformats.org/markup-compatibility/2006" xmlns:o="urn:schemas-microsoft-com:office:office" xmlns:r="http://schemas.openxmlformats.org/officeDocument/2006/relationships" xmlns:m="http://schemas.openxmlformats.org/officeDocument/2006/math" xmlns:v="urn:schemas-microsoft-com:vml" xmlns:wp14="http://schemas.microsoft.com/office/word/2010/wordprocessingDrawing" xmlns:wp="http://schemas.openxmlformats.org/drawingml/2006/wordprocessingDrawing" xmlns:w10="urn:schemas-microsoft-com:office:word" xmlns:w="http://schemas.openxmlformats.org/wordprocessingml/2006/main" xmlns:w14="http://schemas.microsoft.com/office/word/2010/wordml" xmlns:w15="http://schemas.microsoft.com/office/word/2012/wordml" xmlns:w16se="http://schemas.microsoft.com/office/word/2015/wordml/symex" xmlns:wpg="http://schemas.microsoft.com/office/word/2010/wordprocessingGroup" xmlns:wpi="http://schemas.microsoft.com/office/word/2010/wordprocessingInk" xmlns:wne="http://schemas.microsoft.com/office/word/2006/wordml" xmlns:wps="http://schemas.microsoft.com/office/word/2010/wordprocessingShape" mc:Ignorable="w14 w15 w16se wp14">
   <w:p>
     <w:pPr>
       <w:pStyle w:val="Header"/>
@@ -1830,7 +1976,7 @@
 </file>
 
 <file path=customXml/itemProps1.xml><?xml version="1.0" encoding="utf-8"?>
-<ds:datastoreItem xmlns:ds="http://schemas.openxmlformats.org/officeDocument/2006/customXml" ds:itemID="{5B4543F3-5A1D-4DFD-9D92-103C6B3B8C25}">
+<ds:datastoreItem xmlns:ds="http://schemas.openxmlformats.org/officeDocument/2006/customXml" ds:itemID="{8268C901-791B-4C6A-B2A9-93C94CAB8C97}">
   <ds:schemaRefs>
     <ds:schemaRef ds:uri="http://schemas.openxmlformats.org/officeDocument/2006/bibliography"/>
   </ds:schemaRefs>

</xml_diff>